<commit_message>
Make shifter work without << and correct one error in question 3
</commit_message>
<xml_diff>
--- a/hw4-nonverilog.docx
+++ b/hw4-nonverilog.docx
@@ -48,17 +48,7 @@
           <w:color w:val="37474F"/>
           <w:szCs w:val="27"/>
         </w:rPr>
-        <w:t>00011000100000000000010100</w:t>
-      </w:r>
-      <w:r>
-        <w:rPr>
-          <w:rStyle w:val="HTMLCode"/>
-          <w:rFonts w:eastAsia="PMingLiU"/>
-          <w:b/>
-          <w:color w:val="37474F"/>
-          <w:szCs w:val="27"/>
-        </w:rPr>
-        <w:t>00</w:t>
+        <w:t>0001100010000000000001010000</w:t>
       </w:r>
     </w:p>
     <w:p>
@@ -277,15 +267,20 @@
     <w:p>
       <w:r>
         <w:tab/>
-        <w:t>Reg A :</w:t>
+        <w:t xml:space="preserve">Reg </w:t>
       </w:r>
       <w:proofErr w:type="gramStart"/>
       <w:r>
-        <w:t>3  Reg</w:t>
+        <w:t>A :</w:t>
       </w:r>
       <w:proofErr w:type="gramEnd"/>
       <w:r>
-        <w:t xml:space="preserve"> B : 2</w:t>
+        <w:t>-</w:t>
+      </w:r>
+      <w:bookmarkStart w:id="0" w:name="_GoBack"/>
+      <w:bookmarkEnd w:id="0"/>
+      <w:r>
+        <w:t>3  Reg B : 2</w:t>
       </w:r>
     </w:p>
     <w:p>
@@ -442,8 +437,6 @@
         </w:rPr>
         <w:t>So 750 + 300 + 50 + 250 + 5 + 50 = 1405</w:t>
       </w:r>
-      <w:bookmarkStart w:id="0" w:name="_GoBack"/>
-      <w:bookmarkEnd w:id="0"/>
     </w:p>
     <w:sectPr>
       <w:pgSz w:w="12240" w:h="15840"/>
@@ -1301,7 +1294,7 @@
 </file>
 
 <file path=customXml/itemProps1.xml><?xml version="1.0" encoding="utf-8"?>
-<ds:datastoreItem xmlns:ds="http://schemas.openxmlformats.org/officeDocument/2006/customXml" ds:itemID="{FC52FADB-BA7D-421C-A8A8-8E95560C3625}">
+<ds:datastoreItem xmlns:ds="http://schemas.openxmlformats.org/officeDocument/2006/customXml" ds:itemID="{52EC3230-CDF9-43EF-9459-BA84A366893A}">
   <ds:schemaRefs>
     <ds:schemaRef ds:uri="http://schemas.openxmlformats.org/officeDocument/2006/bibliography"/>
   </ds:schemaRefs>

</xml_diff>